<commit_message>
fairly minor paper updates
</commit_message>
<xml_diff>
--- a/Manuscript/Images/Strata.docx
+++ b/Manuscript/Images/Strata.docx
@@ -334,10 +334,7 @@
     </w:p>
     <w:p/>
     <w:p/>
-    <w:p>
-      <w:bookmarkStart w:id="0" w:name="_GoBack"/>
-      <w:bookmarkEnd w:id="0"/>
-    </w:p>
+    <w:p/>
     <w:p>
       <w:r>
         <w:rPr>
@@ -488,7 +485,7 @@
                                     </pic:cNvPicPr>
                                   </pic:nvPicPr>
                                   <pic:blipFill>
-                                    <a:blip r:embed="rId5">
+                                    <a:blip r:embed="rId6">
                                       <a:extLst>
                                         <a:ext uri="{28A0092B-C50C-407E-A947-70E740481C1C}">
                                           <a14:useLocalDpi xmlns:a14="http://schemas.microsoft.com/office/drawing/2010/main" val="0"/>
@@ -599,7 +596,7 @@
                                           </pic:cNvPicPr>
                                         </pic:nvPicPr>
                                         <pic:blipFill>
-                                          <a:blip r:embed="rId6">
+                                          <a:blip r:embed="rId7">
                                             <a:extLst>
                                               <a:ext uri="{28A0092B-C50C-407E-A947-70E740481C1C}">
                                                 <a14:useLocalDpi xmlns:a14="http://schemas.microsoft.com/office/drawing/2010/main" val="0"/>
@@ -676,7 +673,7 @@
                                     </pic:cNvPicPr>
                                   </pic:nvPicPr>
                                   <pic:blipFill>
-                                    <a:blip r:embed="rId6">
+                                    <a:blip r:embed="rId8">
                                       <a:extLst>
                                         <a:ext uri="{28A0092B-C50C-407E-A947-70E740481C1C}">
                                           <a14:useLocalDpi xmlns:a14="http://schemas.microsoft.com/office/drawing/2010/main" val="0"/>
@@ -787,7 +784,7 @@
                                           </pic:cNvPicPr>
                                         </pic:nvPicPr>
                                         <pic:blipFill>
-                                          <a:blip r:embed="rId7">
+                                          <a:blip r:embed="rId9">
                                             <a:extLst>
                                               <a:ext uri="{28A0092B-C50C-407E-A947-70E740481C1C}">
                                                 <a14:useLocalDpi xmlns:a14="http://schemas.microsoft.com/office/drawing/2010/main" val="0"/>
@@ -864,7 +861,7 @@
                                     </pic:cNvPicPr>
                                   </pic:nvPicPr>
                                   <pic:blipFill>
-                                    <a:blip r:embed="rId7">
+                                    <a:blip r:embed="rId10">
                                       <a:extLst>
                                         <a:ext uri="{28A0092B-C50C-407E-A947-70E740481C1C}">
                                           <a14:useLocalDpi xmlns:a14="http://schemas.microsoft.com/office/drawing/2010/main" val="0"/>
@@ -904,6 +901,982 @@
           </mc:Fallback>
         </mc:AlternateContent>
       </w:r>
+      <w:r>
+        <w:tab/>
+      </w:r>
+      <w:r>
+        <w:tab/>
+      </w:r>
+      <w:r>
+        <w:tab/>
+      </w:r>
+      <w:r>
+        <w:tab/>
+      </w:r>
+      <w:r>
+        <w:tab/>
+      </w:r>
+      <w:r>
+        <w:tab/>
+      </w:r>
+      <w:r>
+        <w:tab/>
+      </w:r>
+      <w:r>
+        <w:tab/>
+      </w:r>
+      <w:r>
+        <w:tab/>
+      </w:r>
+      <w:r>
+        <w:tab/>
+      </w:r>
+      <w:r>
+        <w:tab/>
+      </w:r>
+      <w:r>
+        <w:tab/>
+      </w:r>
+      <w:r>
+        <w:tab/>
+      </w:r>
+      <w:r>
+        <w:tab/>
+      </w:r>
+      <w:r>
+        <w:tab/>
+      </w:r>
+      <w:r>
+        <w:tab/>
+      </w:r>
+      <w:r>
+        <w:tab/>
+      </w:r>
+      <w:r>
+        <w:tab/>
+      </w:r>
+      <w:r>
+        <w:tab/>
+      </w:r>
+      <w:r>
+        <w:tab/>
+      </w:r>
+      <w:r>
+        <w:tab/>
+      </w:r>
+      <w:r>
+        <w:tab/>
+      </w:r>
+      <w:r>
+        <w:tab/>
+      </w:r>
+      <w:r>
+        <w:tab/>
+      </w:r>
+      <w:r>
+        <w:tab/>
+      </w:r>
+      <w:r>
+        <w:tab/>
+      </w:r>
+      <w:r>
+        <w:tab/>
+      </w:r>
+      <w:r>
+        <w:tab/>
+      </w:r>
+      <w:r>
+        <w:tab/>
+      </w:r>
+      <w:r>
+        <w:tab/>
+      </w:r>
+      <w:r>
+        <w:tab/>
+      </w:r>
+      <w:r>
+        <w:tab/>
+      </w:r>
+      <w:r>
+        <w:tab/>
+      </w:r>
+      <w:r>
+        <w:tab/>
+      </w:r>
+      <w:r>
+        <w:tab/>
+      </w:r>
+      <w:r>
+        <w:tab/>
+      </w:r>
+      <w:r>
+        <w:tab/>
+      </w:r>
+      <w:r>
+        <w:tab/>
+      </w:r>
+      <w:r>
+        <w:tab/>
+      </w:r>
+      <w:r>
+        <w:tab/>
+      </w:r>
+      <w:r>
+        <w:tab/>
+      </w:r>
+      <w:r>
+        <w:tab/>
+      </w:r>
+      <w:r>
+        <w:tab/>
+      </w:r>
+      <w:r>
+        <w:tab/>
+      </w:r>
+      <w:r>
+        <w:tab/>
+      </w:r>
+      <w:r>
+        <w:tab/>
+      </w:r>
+      <w:r>
+        <w:tab/>
+      </w:r>
+      <w:r>
+        <w:tab/>
+      </w:r>
+      <w:r>
+        <w:tab/>
+      </w:r>
+      <w:r>
+        <w:tab/>
+      </w:r>
+      <w:r>
+        <w:tab/>
+      </w:r>
+      <w:r>
+        <w:tab/>
+      </w:r>
+      <w:r>
+        <w:tab/>
+      </w:r>
+      <w:r>
+        <w:tab/>
+      </w:r>
+      <w:r>
+        <w:tab/>
+      </w:r>
+      <w:r>
+        <w:tab/>
+      </w:r>
+      <w:r>
+        <w:tab/>
+      </w:r>
+      <w:r>
+        <w:tab/>
+      </w:r>
+      <w:r>
+        <w:tab/>
+      </w:r>
+      <w:r>
+        <w:tab/>
+      </w:r>
+      <w:r>
+        <w:tab/>
+      </w:r>
+      <w:r>
+        <w:tab/>
+      </w:r>
+      <w:r>
+        <w:tab/>
+      </w:r>
+      <w:r>
+        <w:tab/>
+      </w:r>
+      <w:r>
+        <w:tab/>
+      </w:r>
+      <w:r>
+        <w:tab/>
+      </w:r>
+      <w:r>
+        <w:tab/>
+      </w:r>
+      <w:r>
+        <w:tab/>
+      </w:r>
+      <w:r>
+        <w:tab/>
+      </w:r>
+      <w:r>
+        <w:tab/>
+      </w:r>
+      <w:r>
+        <w:tab/>
+      </w:r>
+      <w:r>
+        <w:tab/>
+      </w:r>
+      <w:r>
+        <w:tab/>
+      </w:r>
+      <w:r>
+        <w:tab/>
+      </w:r>
+      <w:r>
+        <w:tab/>
+      </w:r>
+      <w:r>
+        <w:tab/>
+      </w:r>
+      <w:r>
+        <w:tab/>
+      </w:r>
+      <w:r>
+        <w:tab/>
+      </w:r>
+      <w:r>
+        <w:tab/>
+      </w:r>
+      <w:r>
+        <w:tab/>
+      </w:r>
+      <w:r>
+        <w:tab/>
+      </w:r>
+      <w:r>
+        <w:tab/>
+      </w:r>
+      <w:r>
+        <w:tab/>
+      </w:r>
+      <w:r>
+        <w:tab/>
+      </w:r>
+      <w:r>
+        <w:tab/>
+      </w:r>
+      <w:r>
+        <w:tab/>
+      </w:r>
+      <w:r>
+        <w:tab/>
+      </w:r>
+      <w:r>
+        <w:tab/>
+      </w:r>
+      <w:r>
+        <w:tab/>
+      </w:r>
+      <w:r>
+        <w:tab/>
+      </w:r>
+      <w:r>
+        <w:tab/>
+      </w:r>
+      <w:r>
+        <w:tab/>
+      </w:r>
+      <w:r>
+        <w:tab/>
+      </w:r>
+      <w:r>
+        <w:tab/>
+      </w:r>
+      <w:r>
+        <w:tab/>
+      </w:r>
+      <w:r>
+        <w:tab/>
+      </w:r>
+      <w:r>
+        <w:tab/>
+      </w:r>
+      <w:r>
+        <w:tab/>
+      </w:r>
+      <w:r>
+        <w:tab/>
+      </w:r>
+      <w:r>
+        <w:tab/>
+      </w:r>
+      <w:r>
+        <w:tab/>
+      </w:r>
+      <w:r>
+        <w:tab/>
+      </w:r>
+      <w:r>
+        <w:tab/>
+      </w:r>
+      <w:r>
+        <w:tab/>
+      </w:r>
+      <w:r>
+        <w:tab/>
+      </w:r>
+      <w:r>
+        <w:tab/>
+      </w:r>
+      <w:r>
+        <w:tab/>
+      </w:r>
+      <w:r>
+        <w:tab/>
+      </w:r>
+      <w:r>
+        <w:tab/>
+      </w:r>
+      <w:r>
+        <w:tab/>
+      </w:r>
+      <w:r>
+        <w:tab/>
+      </w:r>
+      <w:r>
+        <w:tab/>
+      </w:r>
+      <w:r>
+        <w:tab/>
+      </w:r>
+      <w:r>
+        <w:tab/>
+      </w:r>
+      <w:r>
+        <w:tab/>
+      </w:r>
+      <w:r>
+        <w:tab/>
+      </w:r>
+      <w:r>
+        <w:tab/>
+      </w:r>
+      <w:r>
+        <w:tab/>
+      </w:r>
+      <w:r>
+        <w:tab/>
+      </w:r>
+      <w:r>
+        <w:tab/>
+      </w:r>
+      <w:r>
+        <w:tab/>
+      </w:r>
+      <w:r>
+        <w:tab/>
+      </w:r>
+      <w:r>
+        <w:tab/>
+      </w:r>
+      <w:r>
+        <w:tab/>
+      </w:r>
+      <w:r>
+        <w:tab/>
+      </w:r>
+      <w:r>
+        <w:tab/>
+      </w:r>
+      <w:r>
+        <w:tab/>
+      </w:r>
+      <w:r>
+        <w:tab/>
+      </w:r>
+      <w:r>
+        <w:tab/>
+      </w:r>
+      <w:r>
+        <w:tab/>
+      </w:r>
+      <w:r>
+        <w:tab/>
+      </w:r>
+      <w:r>
+        <w:tab/>
+      </w:r>
+      <w:r>
+        <w:tab/>
+      </w:r>
+      <w:r>
+        <w:tab/>
+      </w:r>
+      <w:r>
+        <w:tab/>
+      </w:r>
+      <w:r>
+        <w:tab/>
+      </w:r>
+      <w:r>
+        <w:tab/>
+      </w:r>
+      <w:r>
+        <w:tab/>
+      </w:r>
+      <w:r>
+        <w:tab/>
+      </w:r>
+      <w:r>
+        <w:tab/>
+      </w:r>
+      <w:r>
+        <w:tab/>
+      </w:r>
+      <w:r>
+        <w:tab/>
+      </w:r>
+      <w:r>
+        <w:tab/>
+      </w:r>
+      <w:r>
+        <w:tab/>
+      </w:r>
+      <w:r>
+        <w:tab/>
+      </w:r>
+      <w:r>
+        <w:tab/>
+      </w:r>
+      <w:r>
+        <w:tab/>
+      </w:r>
+      <w:r>
+        <w:tab/>
+      </w:r>
+      <w:r>
+        <w:tab/>
+      </w:r>
+      <w:r>
+        <w:tab/>
+      </w:r>
+      <w:r>
+        <w:tab/>
+      </w:r>
+      <w:r>
+        <w:tab/>
+      </w:r>
+      <w:r>
+        <w:tab/>
+      </w:r>
+      <w:r>
+        <w:tab/>
+      </w:r>
+      <w:r>
+        <w:tab/>
+      </w:r>
+      <w:r>
+        <w:tab/>
+      </w:r>
+      <w:r>
+        <w:tab/>
+      </w:r>
+      <w:r>
+        <w:tab/>
+      </w:r>
+      <w:r>
+        <w:tab/>
+      </w:r>
+      <w:r>
+        <w:tab/>
+      </w:r>
+      <w:r>
+        <w:tab/>
+      </w:r>
+      <w:r>
+        <w:tab/>
+      </w:r>
+      <w:r>
+        <w:tab/>
+      </w:r>
+      <w:r>
+        <w:tab/>
+      </w:r>
+      <w:r>
+        <w:tab/>
+      </w:r>
+      <w:r>
+        <w:tab/>
+      </w:r>
+      <w:r>
+        <w:tab/>
+      </w:r>
+      <w:r>
+        <w:tab/>
+      </w:r>
+      <w:r>
+        <w:tab/>
+      </w:r>
+      <w:r>
+        <w:tab/>
+      </w:r>
+      <w:r>
+        <w:tab/>
+      </w:r>
+      <w:r>
+        <w:tab/>
+      </w:r>
+      <w:r>
+        <w:tab/>
+      </w:r>
+      <w:r>
+        <w:tab/>
+      </w:r>
+      <w:r>
+        <w:tab/>
+      </w:r>
+      <w:r>
+        <w:tab/>
+      </w:r>
+      <w:r>
+        <w:tab/>
+      </w:r>
+      <w:r>
+        <w:tab/>
+      </w:r>
+      <w:r>
+        <w:tab/>
+      </w:r>
+      <w:r>
+        <w:tab/>
+      </w:r>
+      <w:r>
+        <w:tab/>
+      </w:r>
+      <w:r>
+        <w:tab/>
+      </w:r>
+      <w:r>
+        <w:tab/>
+      </w:r>
+      <w:r>
+        <w:tab/>
+      </w:r>
+      <w:r>
+        <w:tab/>
+      </w:r>
+      <w:r>
+        <w:tab/>
+      </w:r>
+      <w:r>
+        <w:tab/>
+      </w:r>
+      <w:r>
+        <w:tab/>
+      </w:r>
+      <w:r>
+        <w:tab/>
+      </w:r>
+      <w:r>
+        <w:tab/>
+      </w:r>
+      <w:r>
+        <w:tab/>
+      </w:r>
+      <w:r>
+        <w:tab/>
+      </w:r>
+      <w:r>
+        <w:tab/>
+      </w:r>
+      <w:r>
+        <w:tab/>
+      </w:r>
+      <w:r>
+        <w:tab/>
+      </w:r>
+      <w:r>
+        <w:tab/>
+      </w:r>
+      <w:r>
+        <w:tab/>
+      </w:r>
+      <w:r>
+        <w:tab/>
+      </w:r>
+      <w:r>
+        <w:tab/>
+      </w:r>
+      <w:r>
+        <w:tab/>
+      </w:r>
+      <w:r>
+        <w:tab/>
+      </w:r>
+      <w:r>
+        <w:tab/>
+      </w:r>
+      <w:r>
+        <w:tab/>
+      </w:r>
+      <w:r>
+        <w:tab/>
+      </w:r>
+      <w:r>
+        <w:tab/>
+      </w:r>
+      <w:r>
+        <w:tab/>
+      </w:r>
+      <w:r>
+        <w:tab/>
+      </w:r>
+      <w:r>
+        <w:tab/>
+      </w:r>
+      <w:r>
+        <w:tab/>
+      </w:r>
+      <w:r>
+        <w:tab/>
+      </w:r>
+      <w:r>
+        <w:tab/>
+      </w:r>
+      <w:r>
+        <w:tab/>
+      </w:r>
+      <w:r>
+        <w:tab/>
+      </w:r>
+      <w:r>
+        <w:tab/>
+      </w:r>
+      <w:r>
+        <w:tab/>
+      </w:r>
+      <w:r>
+        <w:tab/>
+      </w:r>
+      <w:r>
+        <w:tab/>
+      </w:r>
+      <w:r>
+        <w:tab/>
+      </w:r>
+    </w:p>
+    <w:p/>
+    <w:p/>
+    <w:p/>
+    <w:p/>
+    <w:p/>
+    <w:p/>
+    <w:p/>
+    <w:p/>
+    <w:p/>
+    <w:p>
+      <w:r>
+        <w:rPr>
+          <w:noProof/>
+          <w:sz w:val="32"/>
+        </w:rPr>
+        <w:lastRenderedPageBreak/>
+        <mc:AlternateContent>
+          <mc:Choice Requires="wps">
+            <w:drawing>
+              <wp:anchor distT="45720" distB="45720" distL="114300" distR="114300" simplePos="0" relativeHeight="251674624" behindDoc="1" locked="0" layoutInCell="1" allowOverlap="1">
+                <wp:simplePos x="0" y="0"/>
+                <wp:positionH relativeFrom="column">
+                  <wp:posOffset>1878634</wp:posOffset>
+                </wp:positionH>
+                <wp:positionV relativeFrom="paragraph">
+                  <wp:posOffset>2794470</wp:posOffset>
+                </wp:positionV>
+                <wp:extent cx="421005" cy="333375"/>
+                <wp:effectExtent l="0" t="0" r="0" b="9525"/>
+                <wp:wrapNone/>
+                <wp:docPr id="18" name="Text Box 2"/>
+                <wp:cNvGraphicFramePr>
+                  <a:graphicFrameLocks xmlns:a="http://schemas.openxmlformats.org/drawingml/2006/main"/>
+                </wp:cNvGraphicFramePr>
+                <a:graphic xmlns:a="http://schemas.openxmlformats.org/drawingml/2006/main">
+                  <a:graphicData uri="http://schemas.microsoft.com/office/word/2010/wordprocessingShape">
+                    <wps:wsp>
+                      <wps:cNvSpPr txBox="1">
+                        <a:spLocks noChangeArrowheads="1"/>
+                      </wps:cNvSpPr>
+                      <wps:spPr bwMode="auto">
+                        <a:xfrm>
+                          <a:off x="0" y="0"/>
+                          <a:ext cx="421005" cy="333375"/>
+                        </a:xfrm>
+                        <a:prstGeom prst="rect">
+                          <a:avLst/>
+                        </a:prstGeom>
+                        <a:solidFill>
+                          <a:srgbClr val="FFFFFF"/>
+                        </a:solidFill>
+                        <a:ln w="9525">
+                          <a:noFill/>
+                          <a:miter lim="800000"/>
+                          <a:headEnd/>
+                          <a:tailEnd/>
+                        </a:ln>
+                      </wps:spPr>
+                      <wps:txbx>
+                        <w:txbxContent>
+                          <w:p>
+                            <w:r>
+                              <w:rPr>
+                                <w:noProof/>
+                              </w:rPr>
+                              <w:drawing>
+                                <wp:inline distT="0" distB="0" distL="0" distR="0" wp14:anchorId="758DC41C" wp14:editId="5AA96F11">
+                                  <wp:extent cx="262393" cy="274320"/>
+                                  <wp:effectExtent l="0" t="0" r="4445" b="0"/>
+                                  <wp:docPr id="15" name="Picture 15"/>
+                                  <wp:cNvGraphicFramePr>
+                                    <a:graphicFrameLocks xmlns:a="http://schemas.openxmlformats.org/drawingml/2006/main" noChangeAspect="1"/>
+                                  </wp:cNvGraphicFramePr>
+                                  <a:graphic xmlns:a="http://schemas.openxmlformats.org/drawingml/2006/main">
+                                    <a:graphicData uri="http://schemas.openxmlformats.org/drawingml/2006/picture">
+                                      <pic:pic xmlns:pic="http://schemas.openxmlformats.org/drawingml/2006/picture">
+                                        <pic:nvPicPr>
+                                          <pic:cNvPr id="1" name=""/>
+                                          <pic:cNvPicPr/>
+                                        </pic:nvPicPr>
+                                        <pic:blipFill>
+                                          <a:blip r:embed="rId11"/>
+                                          <a:stretch>
+                                            <a:fillRect/>
+                                          </a:stretch>
+                                        </pic:blipFill>
+                                        <pic:spPr>
+                                          <a:xfrm>
+                                            <a:off x="0" y="0"/>
+                                            <a:ext cx="263592" cy="275573"/>
+                                          </a:xfrm>
+                                          <a:prstGeom prst="rect">
+                                            <a:avLst/>
+                                          </a:prstGeom>
+                                        </pic:spPr>
+                                      </pic:pic>
+                                    </a:graphicData>
+                                  </a:graphic>
+                                </wp:inline>
+                              </w:drawing>
+                            </w:r>
+                          </w:p>
+                        </w:txbxContent>
+                      </wps:txbx>
+                      <wps:bodyPr rot="0" vert="horz" wrap="square" lIns="91440" tIns="45720" rIns="91440" bIns="45720" anchor="t" anchorCtr="0">
+                        <a:noAutofit/>
+                      </wps:bodyPr>
+                    </wps:wsp>
+                  </a:graphicData>
+                </a:graphic>
+                <wp14:sizeRelH relativeFrom="margin">
+                  <wp14:pctWidth>0</wp14:pctWidth>
+                </wp14:sizeRelH>
+                <wp14:sizeRelV relativeFrom="margin">
+                  <wp14:pctHeight>0</wp14:pctHeight>
+                </wp14:sizeRelV>
+              </wp:anchor>
+            </w:drawing>
+          </mc:Choice>
+          <mc:Fallback>
+            <w:pict>
+              <v:shapetype id="_x0000_t202" coordsize="21600,21600" o:spt="202" path="m,l,21600r21600,l21600,xe">
+                <v:stroke joinstyle="miter"/>
+                <v:path gradientshapeok="t" o:connecttype="rect"/>
+              </v:shapetype>
+              <v:shape id="_x0000_s1032" type="#_x0000_t202" style="position:absolute;margin-left:147.9pt;margin-top:220.05pt;width:33.15pt;height:26.25pt;z-index:-251641856;visibility:visible;mso-wrap-style:square;mso-width-percent:0;mso-height-percent:0;mso-wrap-distance-left:9pt;mso-wrap-distance-top:3.6pt;mso-wrap-distance-right:9pt;mso-wrap-distance-bottom:3.6pt;mso-position-horizontal:absolute;mso-position-horizontal-relative:text;mso-position-vertical:absolute;mso-position-vertical-relative:text;mso-width-percent:0;mso-height-percent:0;mso-width-relative:margin;mso-height-relative:margin;v-text-anchor:top" o:gfxdata="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" stroked="f">
+                <v:textbox>
+                  <w:txbxContent>
+                    <w:p>
+                      <w:r>
+                        <w:rPr>
+                          <w:noProof/>
+                        </w:rPr>
+                        <w:drawing>
+                          <wp:inline distT="0" distB="0" distL="0" distR="0" wp14:anchorId="758DC41C" wp14:editId="5AA96F11">
+                            <wp:extent cx="262393" cy="274320"/>
+                            <wp:effectExtent l="0" t="0" r="4445" b="0"/>
+                            <wp:docPr id="15" name="Picture 15"/>
+                            <wp:cNvGraphicFramePr>
+                              <a:graphicFrameLocks xmlns:a="http://schemas.openxmlformats.org/drawingml/2006/main" noChangeAspect="1"/>
+                            </wp:cNvGraphicFramePr>
+                            <a:graphic xmlns:a="http://schemas.openxmlformats.org/drawingml/2006/main">
+                              <a:graphicData uri="http://schemas.openxmlformats.org/drawingml/2006/picture">
+                                <pic:pic xmlns:pic="http://schemas.openxmlformats.org/drawingml/2006/picture">
+                                  <pic:nvPicPr>
+                                    <pic:cNvPr id="1" name=""/>
+                                    <pic:cNvPicPr/>
+                                  </pic:nvPicPr>
+                                  <pic:blipFill>
+                                    <a:blip r:embed="rId11"/>
+                                    <a:stretch>
+                                      <a:fillRect/>
+                                    </a:stretch>
+                                  </pic:blipFill>
+                                  <pic:spPr>
+                                    <a:xfrm>
+                                      <a:off x="0" y="0"/>
+                                      <a:ext cx="263592" cy="275573"/>
+                                    </a:xfrm>
+                                    <a:prstGeom prst="rect">
+                                      <a:avLst/>
+                                    </a:prstGeom>
+                                  </pic:spPr>
+                                </pic:pic>
+                              </a:graphicData>
+                            </a:graphic>
+                          </wp:inline>
+                        </w:drawing>
+                      </w:r>
+                    </w:p>
+                  </w:txbxContent>
+                </v:textbox>
+              </v:shape>
+            </w:pict>
+          </mc:Fallback>
+        </mc:AlternateContent>
+      </w:r>
+      <w:r>
+        <w:rPr>
+          <w:noProof/>
+        </w:rPr>
+        <w:drawing>
+          <wp:inline distT="0" distB="0" distL="0" distR="0" wp14:anchorId="6ABF6AE5" wp14:editId="50DBA9C0">
+            <wp:extent cx="9144000" cy="2703830"/>
+            <wp:effectExtent l="0" t="0" r="0" b="1270"/>
+            <wp:docPr id="17" name="Picture 17"/>
+            <wp:cNvGraphicFramePr>
+              <a:graphicFrameLocks xmlns:a="http://schemas.openxmlformats.org/drawingml/2006/main" noChangeAspect="1"/>
+            </wp:cNvGraphicFramePr>
+            <a:graphic xmlns:a="http://schemas.openxmlformats.org/drawingml/2006/main">
+              <a:graphicData uri="http://schemas.openxmlformats.org/drawingml/2006/picture">
+                <pic:pic xmlns:pic="http://schemas.openxmlformats.org/drawingml/2006/picture">
+                  <pic:nvPicPr>
+                    <pic:cNvPr id="1" name=""/>
+                    <pic:cNvPicPr/>
+                  </pic:nvPicPr>
+                  <pic:blipFill>
+                    <a:blip r:embed="rId12"/>
+                    <a:stretch>
+                      <a:fillRect/>
+                    </a:stretch>
+                  </pic:blipFill>
+                  <pic:spPr>
+                    <a:xfrm>
+                      <a:off x="0" y="0"/>
+                      <a:ext cx="9144000" cy="2703830"/>
+                    </a:xfrm>
+                    <a:prstGeom prst="rect">
+                      <a:avLst/>
+                    </a:prstGeom>
+                  </pic:spPr>
+                </pic:pic>
+              </a:graphicData>
+            </a:graphic>
+          </wp:inline>
+        </w:drawing>
+      </w:r>
+    </w:p>
+    <w:p>
+      <w:pPr>
+        <w:ind w:left="720" w:firstLine="720"/>
+        <w:jc w:val="center"/>
+        <w:rPr>
+          <w:sz w:val="36"/>
+        </w:rPr>
+      </w:pPr>
+      <w:r>
+        <w:rPr>
+          <w:sz w:val="36"/>
+        </w:rPr>
+        <w:t>Strata e</w:t>
+      </w:r>
+      <w:r>
+        <w:rPr>
+          <w:sz w:val="36"/>
+        </w:rPr>
+        <w:t>xcluded from</w:t>
+      </w:r>
+      <w:r>
+        <w:rPr>
+          <w:sz w:val="36"/>
+        </w:rPr>
+        <w:t xml:space="preserve"> certain</w:t>
+      </w:r>
+      <w:r>
+        <w:rPr>
+          <w:sz w:val="36"/>
+        </w:rPr>
+        <w:t xml:space="preserve"> </w:t>
+      </w:r>
+      <w:r>
+        <w:rPr>
+          <w:sz w:val="36"/>
+        </w:rPr>
+        <w:t>stratified random sampling</w:t>
+      </w:r>
+    </w:p>
+    <w:p>
+      <w:pPr>
+        <w:ind w:left="720" w:firstLine="720"/>
+        <w:jc w:val="center"/>
+        <w:rPr>
+          <w:sz w:val="36"/>
+        </w:rPr>
+      </w:pPr>
+    </w:p>
+    <w:p>
+      <w:pPr>
+        <w:ind w:left="720" w:firstLine="720"/>
+        <w:jc w:val="center"/>
+        <w:rPr>
+          <w:sz w:val="36"/>
+        </w:rPr>
+      </w:pPr>
+    </w:p>
+    <w:p>
+      <w:pPr>
+        <w:ind w:left="720" w:firstLine="720"/>
+        <w:jc w:val="center"/>
+        <w:rPr>
+          <w:sz w:val="36"/>
+        </w:rPr>
+      </w:pPr>
+    </w:p>
+    <w:p>
+      <w:pPr>
+        <w:ind w:left="720" w:firstLine="720"/>
+        <w:jc w:val="center"/>
+        <w:rPr>
+          <w:sz w:val="36"/>
+        </w:rPr>
+      </w:pPr>
+    </w:p>
+    <w:p>
+      <w:pPr>
+        <w:ind w:left="720" w:firstLine="720"/>
+        <w:jc w:val="center"/>
+        <w:rPr>
+          <w:sz w:val="36"/>
+        </w:rPr>
+      </w:pPr>
+    </w:p>
+    <w:p>
+      <w:pPr>
+        <w:ind w:left="720" w:firstLine="720"/>
+        <w:jc w:val="center"/>
+        <w:rPr>
+          <w:sz w:val="36"/>
+        </w:rPr>
+      </w:pPr>
+    </w:p>
+    <w:p>
+      <w:pPr>
+        <w:ind w:left="720" w:firstLine="720"/>
+        <w:jc w:val="center"/>
+        <w:rPr>
+          <w:sz w:val="24"/>
+        </w:rPr>
+      </w:pPr>
+      <w:bookmarkStart w:id="0" w:name="_GoBack"/>
+      <w:bookmarkEnd w:id="0"/>
     </w:p>
     <w:sectPr>
       <w:pgSz w:w="15840" w:h="12240" w:orient="landscape"/>

</xml_diff>